<commit_message>
Add video's part 2: home 1868.
</commit_message>
<xml_diff>
--- a/assignment3-Huiwei/A3-P2-Analysis.docx
+++ b/assignment3-Huiwei/A3-P2-Analysis.docx
@@ -24,495 +24,419 @@
     <w:p>
       <w:pPr>
         <w:rPr>
+          <w:rFonts w:ascii="Times New Roman" w:hAnsi="Times New Roman" w:cs="Times New Roman"/>
+          <w:b/>
+          <w:bCs/>
+        </w:rPr>
+      </w:pPr>
+    </w:p>
+    <w:p>
+      <w:pPr>
+        <w:rPr>
+          <w:rFonts w:ascii="Times New Roman" w:hAnsi="Times New Roman" w:cs="Times New Roman"/>
+          <w:b/>
+          <w:bCs/>
+        </w:rPr>
+      </w:pPr>
+      <w:r>
+        <w:rPr>
+          <w:rFonts w:ascii="Times New Roman" w:hAnsi="Times New Roman" w:cs="Times New Roman"/>
+          <w:b/>
+          <w:bCs/>
+        </w:rPr>
+        <w:t>##### Timeline:</w:t>
+      </w:r>
+    </w:p>
+    <w:p>
+      <w:pPr>
+        <w:rPr>
+          <w:rFonts w:ascii="Times New Roman" w:hAnsi="Times New Roman" w:cs="Times New Roman"/>
+        </w:rPr>
+      </w:pPr>
+      <w:r>
+        <w:rPr>
+          <w:rFonts w:ascii="Times New Roman" w:hAnsi="Times New Roman" w:cs="Times New Roman"/>
+        </w:rPr>
+        <w:t>07:00 - 24:00 TV</w:t>
+      </w:r>
+    </w:p>
+    <w:p>
+      <w:pPr>
+        <w:rPr>
+          <w:rFonts w:ascii="Times New Roman" w:hAnsi="Times New Roman" w:cs="Times New Roman"/>
+        </w:rPr>
+      </w:pPr>
+      <w:r>
+        <w:rPr>
+          <w:rFonts w:ascii="Times New Roman" w:hAnsi="Times New Roman" w:cs="Times New Roman"/>
+        </w:rPr>
+        <w:t>11:00 - 14:00 microwave</w:t>
+      </w:r>
+    </w:p>
+    <w:p>
+      <w:pPr>
+        <w:rPr>
+          <w:rFonts w:ascii="Times New Roman" w:hAnsi="Times New Roman" w:cs="Times New Roman"/>
+        </w:rPr>
+      </w:pPr>
+      <w:r>
+        <w:rPr>
+          <w:rFonts w:ascii="Times New Roman" w:hAnsi="Times New Roman" w:cs="Times New Roman"/>
+        </w:rPr>
+        <w:t>06:00 - 08:00, 12:00 - 14:00, 17:00 - 19:00 coffee</w:t>
+      </w:r>
+    </w:p>
+    <w:p>
+      <w:pPr>
+        <w:rPr>
+          <w:rFonts w:ascii="Times New Roman" w:hAnsi="Times New Roman" w:cs="Times New Roman"/>
+        </w:rPr>
+      </w:pPr>
+      <w:r>
+        <w:rPr>
+          <w:rFonts w:ascii="Times New Roman" w:hAnsi="Times New Roman" w:cs="Times New Roman"/>
+        </w:rPr>
+        <w:t>19:00 - 08:00 bed</w:t>
+      </w:r>
+    </w:p>
+    <w:p>
+      <w:pPr>
+        <w:rPr>
+          <w:rFonts w:ascii="Times New Roman" w:hAnsi="Times New Roman" w:cs="Times New Roman"/>
+          <w:b/>
+          <w:bCs/>
+        </w:rPr>
+      </w:pPr>
+      <w:r>
+        <w:rPr>
+          <w:rFonts w:ascii="Times New Roman" w:hAnsi="Times New Roman" w:cs="Times New Roman"/>
+          <w:b/>
+          <w:bCs/>
+        </w:rPr>
+        <w:t>##### Analysis:</w:t>
+      </w:r>
+    </w:p>
+    <w:p>
+      <w:pPr>
+        <w:rPr>
+          <w:rFonts w:ascii="Times New Roman" w:hAnsi="Times New Roman" w:cs="Times New Roman"/>
+        </w:rPr>
+      </w:pPr>
+      <w:r>
+        <w:rPr>
+          <w:rFonts w:ascii="Times New Roman" w:hAnsi="Times New Roman" w:cs="Times New Roman"/>
+        </w:rPr>
+        <w:t>For the routine above, we can find that this person really likes watching TV and has a habit of drinking coffee three times a day. At noon, this person prefers to use microwave to cook dinner. We can also conclude that the person is an elder who likes to go to bed at early night.</w:t>
+      </w:r>
+    </w:p>
+    <w:p>
+      <w:pPr>
+        <w:rPr>
+          <w:rFonts w:ascii="Times New Roman" w:hAnsi="Times New Roman" w:cs="Times New Roman"/>
+        </w:rPr>
+      </w:pPr>
+    </w:p>
+    <w:p>
+      <w:pPr>
+        <w:rPr>
+          <w:rFonts w:ascii="Times New Roman" w:hAnsi="Times New Roman" w:cs="Times New Roman"/>
+          <w:b/>
+          <w:bCs/>
+          <w:color w:val="FF0000"/>
+        </w:rPr>
+      </w:pPr>
+      <w:r>
+        <w:rPr>
+          <w:rFonts w:ascii="Times New Roman" w:hAnsi="Times New Roman" w:cs="Times New Roman"/>
+          <w:b/>
+          <w:bCs/>
+          <w:color w:val="FF0000"/>
+        </w:rPr>
+        <w:t>5713</w:t>
+      </w:r>
+    </w:p>
+    <w:p>
+      <w:pPr>
+        <w:rPr>
+          <w:rFonts w:ascii="Times New Roman" w:hAnsi="Times New Roman" w:cs="Times New Roman"/>
+          <w:b/>
+          <w:bCs/>
+        </w:rPr>
+      </w:pPr>
+    </w:p>
+    <w:p>
+      <w:pPr>
+        <w:rPr>
+          <w:rFonts w:ascii="Times New Roman" w:hAnsi="Times New Roman" w:cs="Times New Roman"/>
+          <w:b/>
+          <w:bCs/>
+        </w:rPr>
+      </w:pPr>
+      <w:r>
+        <w:rPr>
+          <w:rFonts w:ascii="Times New Roman" w:hAnsi="Times New Roman" w:cs="Times New Roman"/>
+          <w:b/>
+          <w:bCs/>
+        </w:rPr>
+        <w:t>##### Timeline:</w:t>
+      </w:r>
+    </w:p>
+    <w:p>
+      <w:pPr>
+        <w:rPr>
+          <w:rFonts w:ascii="Times New Roman" w:hAnsi="Times New Roman" w:cs="Times New Roman"/>
+        </w:rPr>
+      </w:pPr>
+      <w:r>
+        <w:rPr>
+          <w:rFonts w:ascii="Times New Roman" w:hAnsi="Times New Roman" w:cs="Times New Roman"/>
+        </w:rPr>
+        <w:t>10:00 - 21:00 PC</w:t>
+      </w:r>
+    </w:p>
+    <w:p>
+      <w:pPr>
+        <w:rPr>
+          <w:rFonts w:ascii="Times New Roman" w:hAnsi="Times New Roman" w:cs="Times New Roman"/>
+        </w:rPr>
+      </w:pPr>
+      <w:r>
+        <w:rPr>
+          <w:rFonts w:ascii="Times New Roman" w:hAnsi="Times New Roman" w:cs="Times New Roman"/>
+        </w:rPr>
+        <w:t>14:00 - 16:00 washingmachine</w:t>
+      </w:r>
+    </w:p>
+    <w:p>
+      <w:pPr>
+        <w:rPr>
+          <w:rFonts w:ascii="Times New Roman" w:hAnsi="Times New Roman" w:cs="Times New Roman"/>
+        </w:rPr>
+      </w:pPr>
+      <w:r>
+        <w:rPr>
+          <w:rFonts w:ascii="Times New Roman" w:hAnsi="Times New Roman" w:cs="Times New Roman"/>
+        </w:rPr>
+        <w:t>06:00 - 12:00, 13:00 - 17:00 wheelchair</w:t>
+      </w:r>
+    </w:p>
+    <w:p>
+      <w:pPr>
+        <w:rPr>
+          <w:rFonts w:ascii="Times New Roman" w:hAnsi="Times New Roman" w:cs="Times New Roman"/>
+        </w:rPr>
+      </w:pPr>
+      <w:r>
+        <w:rPr>
+          <w:rFonts w:ascii="Times New Roman" w:hAnsi="Times New Roman" w:cs="Times New Roman"/>
+        </w:rPr>
+        <w:t>22:00 - 06:00 bed</w:t>
+      </w:r>
+    </w:p>
+    <w:p>
+      <w:pPr>
+        <w:rPr>
+          <w:rFonts w:ascii="Times New Roman" w:hAnsi="Times New Roman" w:cs="Times New Roman"/>
+          <w:b/>
+          <w:bCs/>
+        </w:rPr>
+      </w:pPr>
+      <w:r>
+        <w:rPr>
+          <w:rFonts w:ascii="Times New Roman" w:hAnsi="Times New Roman" w:cs="Times New Roman"/>
+          <w:b/>
+          <w:bCs/>
+        </w:rPr>
+        <w:t>##### Analysis:</w:t>
+      </w:r>
+    </w:p>
+    <w:p>
+      <w:pPr>
+        <w:rPr>
+          <w:rFonts w:ascii="Times New Roman" w:hAnsi="Times New Roman" w:cs="Times New Roman"/>
+        </w:rPr>
+      </w:pPr>
+      <w:r>
+        <w:rPr>
+          <w:rFonts w:ascii="Times New Roman" w:hAnsi="Times New Roman" w:cs="Times New Roman"/>
+        </w:rPr>
+        <w:t>From the timeline above, we can speculate that this Edinburgh's occupant likes using PC very much, generally for almost the daytime. He usually sleeps from 10 pm to 6 am, which is less than most elders in the nursing home. He may sit on the wheelchair after getting up at 6 am, then have lunch at 12 pm on chair, and continue to sit on the wheelchair for the rest of afternoon until 5 pm. If he needs to use a washingmachine, he usually uses it around 3 pm.</w:t>
+      </w:r>
+    </w:p>
+    <w:p>
+      <w:pPr>
+        <w:rPr>
+          <w:rFonts w:ascii="Times New Roman" w:hAnsi="Times New Roman" w:cs="Times New Roman"/>
+        </w:rPr>
+      </w:pPr>
+    </w:p>
+    <w:p>
+      <w:pPr>
+        <w:rPr>
+          <w:rFonts w:ascii="Times New Roman" w:hAnsi="Times New Roman" w:cs="Times New Roman"/>
+          <w:b/>
+          <w:bCs/>
+          <w:color w:val="FF0000"/>
+        </w:rPr>
+      </w:pPr>
+      <w:r>
+        <w:rPr>
+          <w:rFonts w:ascii="Times New Roman" w:hAnsi="Times New Roman" w:cs="Times New Roman"/>
+          <w:b/>
+          <w:bCs/>
+          <w:color w:val="FF0000"/>
+        </w:rPr>
+        <w:t>169</w:t>
+      </w:r>
+    </w:p>
+    <w:p>
+      <w:pPr>
+        <w:rPr>
+          <w:rFonts w:ascii="Times New Roman" w:hAnsi="Times New Roman" w:cs="Times New Roman"/>
+        </w:rPr>
+      </w:pPr>
+    </w:p>
+    <w:p>
+      <w:pPr>
+        <w:rPr>
+          <w:rFonts w:ascii="Times New Roman" w:hAnsi="Times New Roman" w:cs="Times New Roman"/>
+          <w:b/>
+          <w:bCs/>
+        </w:rPr>
+      </w:pPr>
+      <w:r>
+        <w:rPr>
+          <w:rFonts w:ascii="Times New Roman" w:hAnsi="Times New Roman" w:cs="Times New Roman"/>
+          <w:b/>
+          <w:bCs/>
+        </w:rPr>
+        <w:t>##### Timeline:</w:t>
+      </w:r>
+    </w:p>
+    <w:p>
+      <w:pPr>
+        <w:rPr>
+          <w:rFonts w:ascii="Times New Roman" w:hAnsi="Times New Roman" w:cs="Times New Roman"/>
+        </w:rPr>
+      </w:pPr>
+      <w:r>
+        <w:rPr>
+          <w:rFonts w:ascii="Times New Roman" w:hAnsi="Times New Roman" w:cs="Times New Roman"/>
+        </w:rPr>
+        <w:t>10:00 - 15:00, 17:00 - 21:00 microwave</w:t>
+      </w:r>
+    </w:p>
+    <w:p>
+      <w:pPr>
+        <w:rPr>
+          <w:rFonts w:ascii="Times New Roman" w:hAnsi="Times New Roman" w:cs="Times New Roman"/>
+        </w:rPr>
+      </w:pPr>
+      <w:r>
+        <w:rPr>
+          <w:rFonts w:ascii="Times New Roman" w:hAnsi="Times New Roman" w:cs="Times New Roman"/>
+        </w:rPr>
+        <w:t>08:00 - 12:00, 18:00-19:00 toaster</w:t>
+      </w:r>
+    </w:p>
+    <w:p>
+      <w:pPr>
+        <w:rPr>
+          <w:rFonts w:ascii="Times New Roman" w:hAnsi="Times New Roman" w:cs="Times New Roman"/>
+        </w:rPr>
+      </w:pPr>
+      <w:r>
+        <w:rPr>
+          <w:rFonts w:ascii="Times New Roman" w:hAnsi="Times New Roman" w:cs="Times New Roman"/>
+        </w:rPr>
+        <w:t>10:00 - 12:00, 16:00 - 20:00 electricheater</w:t>
+      </w:r>
+    </w:p>
+    <w:p>
+      <w:pPr>
+        <w:rPr>
+          <w:rFonts w:ascii="Times New Roman" w:hAnsi="Times New Roman" w:cs="Times New Roman"/>
+        </w:rPr>
+      </w:pPr>
+      <w:r>
+        <w:rPr>
+          <w:rFonts w:ascii="Times New Roman" w:hAnsi="Times New Roman" w:cs="Times New Roman"/>
+        </w:rPr>
+        <w:t xml:space="preserve">15:00 </w:t>
+      </w:r>
+      <w:r>
+        <w:rPr>
+          <w:rFonts w:ascii="Times New Roman" w:hAnsi="Times New Roman" w:cs="Times New Roman"/>
+        </w:rPr>
+        <w:t>-</w:t>
+      </w:r>
+      <w:r>
+        <w:rPr>
+          <w:rFonts w:ascii="Times New Roman" w:hAnsi="Times New Roman" w:cs="Times New Roman"/>
+        </w:rPr>
+        <w:t xml:space="preserve"> 20:00 vacuumcleaner</w:t>
+      </w:r>
+    </w:p>
+    <w:p>
+      <w:pPr>
+        <w:rPr>
+          <w:rFonts w:ascii="Times New Roman" w:hAnsi="Times New Roman" w:cs="Times New Roman"/>
+        </w:rPr>
+      </w:pPr>
+      <w:r>
+        <w:rPr>
+          <w:rFonts w:ascii="Times New Roman" w:hAnsi="Times New Roman" w:cs="Times New Roman"/>
+        </w:rPr>
+        <w:t>17:00 - 22:00 washingmachinetumbledrier</w:t>
+      </w:r>
+    </w:p>
+    <w:p>
+      <w:pPr>
+        <w:rPr>
+          <w:rFonts w:ascii="Times New Roman" w:hAnsi="Times New Roman" w:cs="Times New Roman"/>
+        </w:rPr>
+      </w:pPr>
+    </w:p>
+    <w:p>
+      <w:pPr>
+        <w:rPr>
+          <w:rFonts w:ascii="Times New Roman" w:hAnsi="Times New Roman" w:cs="Times New Roman"/>
+          <w:b/>
+          <w:bCs/>
+        </w:rPr>
+      </w:pPr>
+      <w:r>
+        <w:rPr>
+          <w:rFonts w:ascii="Times New Roman" w:hAnsi="Times New Roman" w:cs="Times New Roman"/>
+          <w:b/>
+          <w:bCs/>
+        </w:rPr>
+        <w:t>##### Analysis:</w:t>
+      </w:r>
+    </w:p>
+    <w:p>
+      <w:pPr>
+        <w:rPr>
+          <w:rFonts w:ascii="Times New Roman" w:hAnsi="Times New Roman" w:cs="Times New Roman"/>
+        </w:rPr>
+      </w:pPr>
+      <w:r>
+        <w:rPr>
+          <w:rFonts w:ascii="Times New Roman" w:hAnsi="Times New Roman" w:cs="Times New Roman"/>
+        </w:rPr>
+        <w:t>This example comes from project IDEAL. As 'bed' was not involved in monitoring, we suppose that the occupant hung out when those electric-appliances were not in use. From the given data, we can find that those appliances were all frequently used, from morning to night. He may use toaster and microwave sometimes to make food arou</w:t>
+      </w:r>
+      <w:r>
+        <w:rPr>
           <w:rFonts w:ascii="Times New Roman" w:hAnsi="Times New Roman" w:cs="Times New Roman" w:hint="eastAsia"/>
-          <w:b/>
-          <w:bCs/>
-        </w:rPr>
-      </w:pPr>
-    </w:p>
-    <w:p>
-      <w:pPr>
-        <w:rPr>
-          <w:rFonts w:ascii="Times New Roman" w:hAnsi="Times New Roman" w:cs="Times New Roman" w:hint="eastAsia"/>
-          <w:b/>
-          <w:bCs/>
-        </w:rPr>
-      </w:pPr>
-      <w:r>
-        <w:rPr>
-          <w:rFonts w:ascii="Times New Roman" w:hAnsi="Times New Roman" w:cs="Times New Roman"/>
-          <w:b/>
-          <w:bCs/>
-        </w:rPr>
-        <w:t>##### Timeline:</w:t>
-      </w:r>
-    </w:p>
-    <w:p>
-      <w:pPr>
-        <w:rPr>
-          <w:rFonts w:ascii="Times New Roman" w:hAnsi="Times New Roman" w:cs="Times New Roman" w:hint="eastAsia"/>
-        </w:rPr>
-      </w:pPr>
-      <w:r>
-        <w:rPr>
-          <w:rFonts w:ascii="Times New Roman" w:hAnsi="Times New Roman" w:cs="Times New Roman"/>
-        </w:rPr>
-        <w:t>07:00 - 24:00 TV</w:t>
-      </w:r>
-    </w:p>
-    <w:p>
-      <w:pPr>
-        <w:rPr>
-          <w:rFonts w:ascii="Times New Roman" w:hAnsi="Times New Roman" w:cs="Times New Roman" w:hint="eastAsia"/>
-        </w:rPr>
-      </w:pPr>
-      <w:r>
-        <w:rPr>
-          <w:rFonts w:ascii="Times New Roman" w:hAnsi="Times New Roman" w:cs="Times New Roman"/>
-        </w:rPr>
-        <w:t>11:00 - 14:00 microwave</w:t>
-      </w:r>
-    </w:p>
-    <w:p>
-      <w:pPr>
-        <w:rPr>
-          <w:rFonts w:ascii="Times New Roman" w:hAnsi="Times New Roman" w:cs="Times New Roman" w:hint="eastAsia"/>
-        </w:rPr>
-      </w:pPr>
-      <w:r>
-        <w:rPr>
-          <w:rFonts w:ascii="Times New Roman" w:hAnsi="Times New Roman" w:cs="Times New Roman"/>
-        </w:rPr>
-        <w:t>06:00 - 08:00, 12:00 - 14:00, 17:00 - 19:00 coffee</w:t>
-      </w:r>
-    </w:p>
-    <w:p>
-      <w:pPr>
-        <w:rPr>
-          <w:rFonts w:ascii="Times New Roman" w:hAnsi="Times New Roman" w:cs="Times New Roman" w:hint="eastAsia"/>
-        </w:rPr>
-      </w:pPr>
-      <w:r>
-        <w:rPr>
-          <w:rFonts w:ascii="Times New Roman" w:hAnsi="Times New Roman" w:cs="Times New Roman"/>
-        </w:rPr>
-        <w:t>19:00 - 08:00 bed</w:t>
-      </w:r>
-    </w:p>
-    <w:p>
-      <w:pPr>
-        <w:rPr>
-          <w:rFonts w:ascii="Times New Roman" w:hAnsi="Times New Roman" w:cs="Times New Roman" w:hint="eastAsia"/>
-          <w:b/>
-          <w:bCs/>
-        </w:rPr>
-      </w:pPr>
-      <w:r>
-        <w:rPr>
-          <w:rFonts w:ascii="Times New Roman" w:hAnsi="Times New Roman" w:cs="Times New Roman"/>
-          <w:b/>
-          <w:bCs/>
-        </w:rPr>
-        <w:t>##### Analysis:</w:t>
-      </w:r>
-    </w:p>
-    <w:p>
-      <w:pPr>
-        <w:rPr>
-          <w:rFonts w:ascii="Times New Roman" w:hAnsi="Times New Roman" w:cs="Times New Roman"/>
-        </w:rPr>
-      </w:pPr>
-      <w:r>
-        <w:rPr>
-          <w:rFonts w:ascii="Times New Roman" w:hAnsi="Times New Roman" w:cs="Times New Roman"/>
-        </w:rPr>
-        <w:t>For the routine above, we can find that this person really likes watching TV and has a habit of drinking coffee three times a day. At noon, this person prefers to use microwave to cook dinner. We can also conclude that the person is an elder who likes to go to bed at early night.</w:t>
-      </w:r>
-    </w:p>
-    <w:p>
-      <w:pPr>
-        <w:rPr>
-          <w:rFonts w:ascii="Times New Roman" w:hAnsi="Times New Roman" w:cs="Times New Roman" w:hint="eastAsia"/>
-        </w:rPr>
-      </w:pPr>
-    </w:p>
-    <w:p>
-      <w:pPr>
-        <w:rPr>
-          <w:rFonts w:ascii="Times New Roman" w:hAnsi="Times New Roman" w:cs="Times New Roman"/>
-          <w:b/>
-          <w:bCs/>
-          <w:color w:val="FF0000"/>
-        </w:rPr>
-      </w:pPr>
-      <w:r>
-        <w:rPr>
-          <w:rFonts w:ascii="Times New Roman" w:hAnsi="Times New Roman" w:cs="Times New Roman"/>
-          <w:b/>
-          <w:bCs/>
-          <w:color w:val="FF0000"/>
-        </w:rPr>
-        <w:t>5713</w:t>
-      </w:r>
-    </w:p>
-    <w:p>
-      <w:pPr>
-        <w:rPr>
-          <w:rFonts w:ascii="Times New Roman" w:hAnsi="Times New Roman" w:cs="Times New Roman" w:hint="eastAsia"/>
-          <w:b/>
-          <w:bCs/>
-        </w:rPr>
-      </w:pPr>
-    </w:p>
-    <w:p>
-      <w:pPr>
-        <w:rPr>
-          <w:rFonts w:ascii="Times New Roman" w:hAnsi="Times New Roman" w:cs="Times New Roman" w:hint="eastAsia"/>
-          <w:b/>
-          <w:bCs/>
-        </w:rPr>
-      </w:pPr>
-      <w:r>
-        <w:rPr>
-          <w:rFonts w:ascii="Times New Roman" w:hAnsi="Times New Roman" w:cs="Times New Roman"/>
-          <w:b/>
-          <w:bCs/>
-        </w:rPr>
-        <w:t>##### Timeline:</w:t>
-      </w:r>
-    </w:p>
-    <w:p>
-      <w:pPr>
-        <w:rPr>
-          <w:rFonts w:ascii="Times New Roman" w:hAnsi="Times New Roman" w:cs="Times New Roman" w:hint="eastAsia"/>
-        </w:rPr>
-      </w:pPr>
-      <w:r>
-        <w:rPr>
-          <w:rFonts w:ascii="Times New Roman" w:hAnsi="Times New Roman" w:cs="Times New Roman"/>
-        </w:rPr>
-        <w:t>10:00 - 21:00 PC</w:t>
-      </w:r>
-    </w:p>
-    <w:p>
-      <w:pPr>
-        <w:rPr>
-          <w:rFonts w:ascii="Times New Roman" w:hAnsi="Times New Roman" w:cs="Times New Roman" w:hint="eastAsia"/>
-        </w:rPr>
-      </w:pPr>
-      <w:r>
-        <w:rPr>
-          <w:rFonts w:ascii="Times New Roman" w:hAnsi="Times New Roman" w:cs="Times New Roman"/>
-        </w:rPr>
-        <w:t xml:space="preserve">14:00 - 16:00 </w:t>
-      </w:r>
-      <w:proofErr w:type="spellStart"/>
-      <w:r>
-        <w:rPr>
-          <w:rFonts w:ascii="Times New Roman" w:hAnsi="Times New Roman" w:cs="Times New Roman"/>
-        </w:rPr>
-        <w:t>washingmachine</w:t>
-      </w:r>
-      <w:proofErr w:type="spellEnd"/>
-    </w:p>
-    <w:p>
-      <w:pPr>
-        <w:rPr>
-          <w:rFonts w:ascii="Times New Roman" w:hAnsi="Times New Roman" w:cs="Times New Roman" w:hint="eastAsia"/>
-        </w:rPr>
-      </w:pPr>
-      <w:r>
-        <w:rPr>
-          <w:rFonts w:ascii="Times New Roman" w:hAnsi="Times New Roman" w:cs="Times New Roman"/>
-        </w:rPr>
-        <w:t>06:00 - 12:00, 13:00 - 17:00 wheelchair</w:t>
-      </w:r>
-    </w:p>
-    <w:p>
-      <w:pPr>
-        <w:rPr>
-          <w:rFonts w:ascii="Times New Roman" w:hAnsi="Times New Roman" w:cs="Times New Roman" w:hint="eastAsia"/>
-        </w:rPr>
-      </w:pPr>
-      <w:r>
-        <w:rPr>
-          <w:rFonts w:ascii="Times New Roman" w:hAnsi="Times New Roman" w:cs="Times New Roman"/>
-        </w:rPr>
-        <w:t>22:00 - 06:00 bed</w:t>
-      </w:r>
-    </w:p>
-    <w:p>
-      <w:pPr>
-        <w:rPr>
-          <w:rFonts w:ascii="Times New Roman" w:hAnsi="Times New Roman" w:cs="Times New Roman" w:hint="eastAsia"/>
-          <w:b/>
-          <w:bCs/>
-        </w:rPr>
-      </w:pPr>
-      <w:r>
-        <w:rPr>
-          <w:rFonts w:ascii="Times New Roman" w:hAnsi="Times New Roman" w:cs="Times New Roman"/>
-          <w:b/>
-          <w:bCs/>
-        </w:rPr>
-        <w:t>##### Analysis:</w:t>
-      </w:r>
-    </w:p>
-    <w:p>
-      <w:pPr>
-        <w:rPr>
-          <w:rFonts w:ascii="Times New Roman" w:hAnsi="Times New Roman" w:cs="Times New Roman"/>
-        </w:rPr>
-      </w:pPr>
-      <w:r>
-        <w:rPr>
-          <w:rFonts w:ascii="Times New Roman" w:hAnsi="Times New Roman" w:cs="Times New Roman"/>
-        </w:rPr>
-        <w:t xml:space="preserve">From the timeline above, we can speculate that this Edinburgh's occupant likes using PC very much, generally for almost the daytime. He usually sleeps from 10 pm to 6 am, which is less than most elders in the nursing home. He may sit on the wheelchair after getting up at 6 am, then have lunch at 12 pm on chair, and continue to sit on the wheelchair for the rest of afternoon until 5 pm. If he needs to use a </w:t>
-      </w:r>
-      <w:proofErr w:type="spellStart"/>
-      <w:r>
-        <w:rPr>
-          <w:rFonts w:ascii="Times New Roman" w:hAnsi="Times New Roman" w:cs="Times New Roman"/>
-        </w:rPr>
-        <w:t>washingmachine</w:t>
-      </w:r>
-      <w:proofErr w:type="spellEnd"/>
-      <w:r>
-        <w:rPr>
-          <w:rFonts w:ascii="Times New Roman" w:hAnsi="Times New Roman" w:cs="Times New Roman"/>
-        </w:rPr>
-        <w:t>, he usually uses it around 3 pm.</w:t>
-      </w:r>
-    </w:p>
-    <w:p>
-      <w:pPr>
-        <w:rPr>
-          <w:rFonts w:ascii="Times New Roman" w:hAnsi="Times New Roman" w:cs="Times New Roman" w:hint="eastAsia"/>
-        </w:rPr>
-      </w:pPr>
-    </w:p>
-    <w:p>
-      <w:pPr>
-        <w:rPr>
-          <w:rFonts w:ascii="Times New Roman" w:hAnsi="Times New Roman" w:cs="Times New Roman"/>
-          <w:b/>
-          <w:bCs/>
-          <w:color w:val="FF0000"/>
-        </w:rPr>
-      </w:pPr>
-      <w:r>
-        <w:rPr>
-          <w:rFonts w:ascii="Times New Roman" w:hAnsi="Times New Roman" w:cs="Times New Roman"/>
-          <w:b/>
-          <w:bCs/>
-          <w:color w:val="FF0000"/>
-        </w:rPr>
-        <w:t>169</w:t>
-      </w:r>
-    </w:p>
-    <w:p>
-      <w:pPr>
-        <w:rPr>
-          <w:rFonts w:ascii="Times New Roman" w:hAnsi="Times New Roman" w:cs="Times New Roman" w:hint="eastAsia"/>
-        </w:rPr>
-      </w:pPr>
-    </w:p>
-    <w:p>
-      <w:pPr>
-        <w:rPr>
-          <w:rFonts w:ascii="Times New Roman" w:hAnsi="Times New Roman" w:cs="Times New Roman" w:hint="eastAsia"/>
-          <w:b/>
-          <w:bCs/>
-        </w:rPr>
-      </w:pPr>
-      <w:r>
-        <w:rPr>
-          <w:rFonts w:ascii="Times New Roman" w:hAnsi="Times New Roman" w:cs="Times New Roman"/>
-          <w:b/>
-          <w:bCs/>
-        </w:rPr>
-        <w:t>##### Timeline:</w:t>
-      </w:r>
-    </w:p>
-    <w:p>
-      <w:pPr>
-        <w:rPr>
-          <w:rFonts w:ascii="Times New Roman" w:hAnsi="Times New Roman" w:cs="Times New Roman" w:hint="eastAsia"/>
-        </w:rPr>
-      </w:pPr>
-      <w:r>
-        <w:rPr>
-          <w:rFonts w:ascii="Times New Roman" w:hAnsi="Times New Roman" w:cs="Times New Roman"/>
-        </w:rPr>
-        <w:t>10:00 - 15:00, 17:00 - 21:00 microwave</w:t>
-      </w:r>
-    </w:p>
-    <w:p>
-      <w:pPr>
-        <w:rPr>
-          <w:rFonts w:ascii="Times New Roman" w:hAnsi="Times New Roman" w:cs="Times New Roman" w:hint="eastAsia"/>
-        </w:rPr>
-      </w:pPr>
-      <w:r>
-        <w:rPr>
-          <w:rFonts w:ascii="Times New Roman" w:hAnsi="Times New Roman" w:cs="Times New Roman"/>
-        </w:rPr>
-        <w:t>08:00 - 12:00, 18:00-19:00 toaster</w:t>
-      </w:r>
-    </w:p>
-    <w:p>
-      <w:pPr>
-        <w:rPr>
-          <w:rFonts w:ascii="Times New Roman" w:hAnsi="Times New Roman" w:cs="Times New Roman" w:hint="eastAsia"/>
-        </w:rPr>
-      </w:pPr>
-      <w:r>
-        <w:rPr>
-          <w:rFonts w:ascii="Times New Roman" w:hAnsi="Times New Roman" w:cs="Times New Roman"/>
-        </w:rPr>
-        <w:t xml:space="preserve">10:00 - 12:00, 16:00 - 20:00 </w:t>
-      </w:r>
-      <w:proofErr w:type="spellStart"/>
-      <w:r>
-        <w:rPr>
-          <w:rFonts w:ascii="Times New Roman" w:hAnsi="Times New Roman" w:cs="Times New Roman"/>
-        </w:rPr>
-        <w:t>electricheater</w:t>
-      </w:r>
-      <w:proofErr w:type="spellEnd"/>
-    </w:p>
-    <w:p>
-      <w:pPr>
-        <w:rPr>
-          <w:rFonts w:ascii="Times New Roman" w:hAnsi="Times New Roman" w:cs="Times New Roman" w:hint="eastAsia"/>
-        </w:rPr>
-      </w:pPr>
-      <w:r>
-        <w:rPr>
-          <w:rFonts w:ascii="Times New Roman" w:hAnsi="Times New Roman" w:cs="Times New Roman"/>
-        </w:rPr>
-        <w:t xml:space="preserve">15:00 </w:t>
-      </w:r>
-      <w:r>
-        <w:rPr>
-          <w:rFonts w:ascii="Times New Roman" w:hAnsi="Times New Roman" w:cs="Times New Roman"/>
-        </w:rPr>
-        <w:t>-</w:t>
-      </w:r>
-      <w:r>
-        <w:rPr>
-          <w:rFonts w:ascii="Times New Roman" w:hAnsi="Times New Roman" w:cs="Times New Roman"/>
-        </w:rPr>
-        <w:t xml:space="preserve"> 20:00 </w:t>
-      </w:r>
-      <w:proofErr w:type="spellStart"/>
-      <w:r>
-        <w:rPr>
-          <w:rFonts w:ascii="Times New Roman" w:hAnsi="Times New Roman" w:cs="Times New Roman"/>
-        </w:rPr>
-        <w:t>vacuumcleaner</w:t>
-      </w:r>
-      <w:proofErr w:type="spellEnd"/>
-    </w:p>
-    <w:p>
-      <w:pPr>
-        <w:rPr>
-          <w:rFonts w:ascii="Times New Roman" w:hAnsi="Times New Roman" w:cs="Times New Roman"/>
-        </w:rPr>
-      </w:pPr>
-      <w:r>
-        <w:rPr>
-          <w:rFonts w:ascii="Times New Roman" w:hAnsi="Times New Roman" w:cs="Times New Roman"/>
-        </w:rPr>
-        <w:t xml:space="preserve">17:00 - 22:00 </w:t>
-      </w:r>
-      <w:proofErr w:type="spellStart"/>
-      <w:r>
-        <w:rPr>
-          <w:rFonts w:ascii="Times New Roman" w:hAnsi="Times New Roman" w:cs="Times New Roman"/>
-        </w:rPr>
-        <w:t>washingmachinetumbledrier</w:t>
-      </w:r>
-      <w:proofErr w:type="spellEnd"/>
-    </w:p>
-    <w:p>
-      <w:pPr>
-        <w:rPr>
-          <w:rFonts w:ascii="Times New Roman" w:hAnsi="Times New Roman" w:cs="Times New Roman" w:hint="eastAsia"/>
-        </w:rPr>
-      </w:pPr>
-    </w:p>
-    <w:p>
-      <w:pPr>
-        <w:rPr>
-          <w:rFonts w:ascii="Times New Roman" w:hAnsi="Times New Roman" w:cs="Times New Roman" w:hint="eastAsia"/>
-          <w:b/>
-          <w:bCs/>
-        </w:rPr>
-      </w:pPr>
-      <w:r>
-        <w:rPr>
-          <w:rFonts w:ascii="Times New Roman" w:hAnsi="Times New Roman" w:cs="Times New Roman"/>
-          <w:b/>
-          <w:bCs/>
-        </w:rPr>
-        <w:t>##### Analysis:</w:t>
-      </w:r>
-    </w:p>
-    <w:p>
-      <w:pPr>
-        <w:rPr>
-          <w:rFonts w:ascii="Times New Roman" w:hAnsi="Times New Roman" w:cs="Times New Roman" w:hint="eastAsia"/>
-        </w:rPr>
-      </w:pPr>
-      <w:r>
-        <w:rPr>
-          <w:rFonts w:ascii="Times New Roman" w:hAnsi="Times New Roman" w:cs="Times New Roman"/>
-        </w:rPr>
-        <w:t xml:space="preserve">This example comes from project IDEAL. As 'bed' was not involved in monitoring, we suppose that the occupant hung out when those electric-appliances were not in use. From the given data, we can find that those appliances were all frequently used, from morning to night. He may use toaster and microwave sometimes to make food </w:t>
-      </w:r>
-      <w:proofErr w:type="spellStart"/>
-      <w:r>
-        <w:rPr>
-          <w:rFonts w:ascii="Times New Roman" w:hAnsi="Times New Roman" w:cs="Times New Roman"/>
-        </w:rPr>
-        <w:t>aroud</w:t>
-      </w:r>
-      <w:proofErr w:type="spellEnd"/>
-      <w:r>
-        <w:rPr>
-          <w:rFonts w:ascii="Times New Roman" w:hAnsi="Times New Roman" w:cs="Times New Roman"/>
-        </w:rPr>
-        <w:t xml:space="preserve"> 10 am and 7 pm. The microwave was more used than his toaster. </w:t>
-      </w:r>
-      <w:proofErr w:type="spellStart"/>
-      <w:r>
-        <w:rPr>
-          <w:rFonts w:ascii="Times New Roman" w:hAnsi="Times New Roman" w:cs="Times New Roman"/>
-        </w:rPr>
-        <w:t>Electricheater</w:t>
-      </w:r>
-      <w:proofErr w:type="spellEnd"/>
-      <w:r>
-        <w:rPr>
-          <w:rFonts w:ascii="Times New Roman" w:hAnsi="Times New Roman" w:cs="Times New Roman"/>
-        </w:rPr>
-        <w:t xml:space="preserve"> is more likely to opened in morning and evening to warm room. If he needs to use a </w:t>
-      </w:r>
-      <w:proofErr w:type="spellStart"/>
-      <w:r>
-        <w:rPr>
-          <w:rFonts w:ascii="Times New Roman" w:hAnsi="Times New Roman" w:cs="Times New Roman"/>
-        </w:rPr>
-        <w:t>vacuumcleaner</w:t>
-      </w:r>
-      <w:proofErr w:type="spellEnd"/>
-      <w:r>
-        <w:rPr>
-          <w:rFonts w:ascii="Times New Roman" w:hAnsi="Times New Roman" w:cs="Times New Roman"/>
-        </w:rPr>
-        <w:t>, he will choose afternoon or evening. There's no doubt that washing machine and tumble drier were used to wash one's clothes always after 5 pm.</w:t>
+        </w:rPr>
+        <w:t>n</w:t>
+      </w:r>
+      <w:r>
+        <w:rPr>
+          <w:rFonts w:ascii="Times New Roman" w:hAnsi="Times New Roman" w:cs="Times New Roman"/>
+        </w:rPr>
+        <w:t>d 10 am and 7 pm. The microwave was more used than his toaster. Electricheater is more likely to opened in morning and evening to warm room. If he needs to use a vacuumcleaner, he will choose afternoon or evening. There's no doubt that washing machine and tumble drier were used to wash one's clothes always after 5 pm.</w:t>
       </w:r>
     </w:p>
     <w:sectPr>
@@ -523,6 +447,44 @@
     </w:sectPr>
   </w:body>
 </w:document>
+</file>
+
+<file path=word/endnotes.xml><?xml version="1.0" encoding="utf-8"?>
+<w:endnotes xmlns:wpc="http://schemas.microsoft.com/office/word/2010/wordprocessingCanvas" xmlns:cx="http://schemas.microsoft.com/office/drawing/2014/chartex" xmlns:cx1="http://schemas.microsoft.com/office/drawing/2015/9/8/chartex" xmlns:cx2="http://schemas.microsoft.com/office/drawing/2015/10/21/chartex" xmlns:cx3="http://schemas.microsoft.com/office/drawing/2016/5/9/chartex" xmlns:cx4="http://schemas.microsoft.com/office/drawing/2016/5/10/chartex" xmlns:cx5="http://schemas.microsoft.com/office/drawing/2016/5/11/chartex" xmlns:cx6="http://schemas.microsoft.com/office/drawing/2016/5/12/chartex" xmlns:cx7="http://schemas.microsoft.com/office/drawing/2016/5/13/chartex" xmlns:cx8="http://schemas.microsoft.com/office/drawing/2016/5/14/chartex" xmlns:mc="http://schemas.openxmlformats.org/markup-compatibility/2006" xmlns:aink="http://schemas.microsoft.com/office/drawing/2016/ink" xmlns:am3d="http://schemas.microsoft.com/office/drawing/2017/model3d" xmlns:o="urn:schemas-microsoft-com:office:office" xmlns:r="http://schemas.openxmlformats.org/officeDocument/2006/relationships" xmlns:m="http://schemas.openxmlformats.org/officeDocument/2006/math" xmlns:v="urn:schemas-microsoft-com:vml" xmlns:wp14="http://schemas.microsoft.com/office/word/2010/wordprocessingDrawing" xmlns:wp="http://schemas.openxmlformats.org/drawingml/2006/wordprocessingDrawing" xmlns:w10="urn:schemas-microsoft-com:office:word" xmlns:w="http://schemas.openxmlformats.org/wordprocessingml/2006/main" xmlns:w14="http://schemas.microsoft.com/office/word/2010/wordml" xmlns:w15="http://schemas.microsoft.com/office/word/2012/wordml" xmlns:w16cex="http://schemas.microsoft.com/office/word/2018/wordml/cex" xmlns:w16cid="http://schemas.microsoft.com/office/word/2016/wordml/cid" xmlns:w16="http://schemas.microsoft.com/office/word/2018/wordml" xmlns:w16se="http://schemas.microsoft.com/office/word/2015/wordml/symex" xmlns:wpg="http://schemas.microsoft.com/office/word/2010/wordprocessingGroup" xmlns:wpi="http://schemas.microsoft.com/office/word/2010/wordprocessingInk" xmlns:wne="http://schemas.microsoft.com/office/word/2006/wordml" xmlns:wps="http://schemas.microsoft.com/office/word/2010/wordprocessingShape" mc:Ignorable="w14 w15 w16se w16cid w16 w16cex wp14">
+  <w:endnote w:type="separator" w:id="-1">
+    <w:p>
+      <w:r>
+        <w:separator/>
+      </w:r>
+    </w:p>
+  </w:endnote>
+  <w:endnote w:type="continuationSeparator" w:id="0">
+    <w:p>
+      <w:r>
+        <w:continuationSeparator/>
+      </w:r>
+    </w:p>
+  </w:endnote>
+</w:endnotes>
+</file>
+
+<file path=word/footnotes.xml><?xml version="1.0" encoding="utf-8"?>
+<w:footnotes xmlns:wpc="http://schemas.microsoft.com/office/word/2010/wordprocessingCanvas" xmlns:cx="http://schemas.microsoft.com/office/drawing/2014/chartex" xmlns:cx1="http://schemas.microsoft.com/office/drawing/2015/9/8/chartex" xmlns:cx2="http://schemas.microsoft.com/office/drawing/2015/10/21/chartex" xmlns:cx3="http://schemas.microsoft.com/office/drawing/2016/5/9/chartex" xmlns:cx4="http://schemas.microsoft.com/office/drawing/2016/5/10/chartex" xmlns:cx5="http://schemas.microsoft.com/office/drawing/2016/5/11/chartex" xmlns:cx6="http://schemas.microsoft.com/office/drawing/2016/5/12/chartex" xmlns:cx7="http://schemas.microsoft.com/office/drawing/2016/5/13/chartex" xmlns:cx8="http://schemas.microsoft.com/office/drawing/2016/5/14/chartex" xmlns:mc="http://schemas.openxmlformats.org/markup-compatibility/2006" xmlns:aink="http://schemas.microsoft.com/office/drawing/2016/ink" xmlns:am3d="http://schemas.microsoft.com/office/drawing/2017/model3d" xmlns:o="urn:schemas-microsoft-com:office:office" xmlns:r="http://schemas.openxmlformats.org/officeDocument/2006/relationships" xmlns:m="http://schemas.openxmlformats.org/officeDocument/2006/math" xmlns:v="urn:schemas-microsoft-com:vml" xmlns:wp14="http://schemas.microsoft.com/office/word/2010/wordprocessingDrawing" xmlns:wp="http://schemas.openxmlformats.org/drawingml/2006/wordprocessingDrawing" xmlns:w10="urn:schemas-microsoft-com:office:word" xmlns:w="http://schemas.openxmlformats.org/wordprocessingml/2006/main" xmlns:w14="http://schemas.microsoft.com/office/word/2010/wordml" xmlns:w15="http://schemas.microsoft.com/office/word/2012/wordml" xmlns:w16cex="http://schemas.microsoft.com/office/word/2018/wordml/cex" xmlns:w16cid="http://schemas.microsoft.com/office/word/2016/wordml/cid" xmlns:w16="http://schemas.microsoft.com/office/word/2018/wordml" xmlns:w16se="http://schemas.microsoft.com/office/word/2015/wordml/symex" xmlns:wpg="http://schemas.microsoft.com/office/word/2010/wordprocessingGroup" xmlns:wpi="http://schemas.microsoft.com/office/word/2010/wordprocessingInk" xmlns:wne="http://schemas.microsoft.com/office/word/2006/wordml" xmlns:wps="http://schemas.microsoft.com/office/word/2010/wordprocessingShape" mc:Ignorable="w14 w15 w16se w16cid w16 w16cex wp14">
+  <w:footnote w:type="separator" w:id="-1">
+    <w:p>
+      <w:r>
+        <w:separator/>
+      </w:r>
+    </w:p>
+  </w:footnote>
+  <w:footnote w:type="continuationSeparator" w:id="0">
+    <w:p>
+      <w:r>
+        <w:continuationSeparator/>
+      </w:r>
+    </w:p>
+  </w:footnote>
+</w:footnotes>
 </file>
 
 <file path=word/styles.xml><?xml version="1.0" encoding="utf-8"?>
@@ -952,6 +914,71 @@
     <w:semiHidden/>
     <w:unhideWhenUsed/>
   </w:style>
+  <w:style w:type="paragraph" w:styleId="a3">
+    <w:name w:val="header"/>
+    <w:basedOn w:val="a"/>
+    <w:link w:val="a4"/>
+    <w:uiPriority w:val="99"/>
+    <w:unhideWhenUsed/>
+    <w:rsid w:val="004F3447"/>
+    <w:pPr>
+      <w:pBdr>
+        <w:bottom w:val="single" w:sz="6" w:space="1" w:color="auto"/>
+      </w:pBdr>
+      <w:tabs>
+        <w:tab w:val="center" w:pos="4153"/>
+        <w:tab w:val="right" w:pos="8306"/>
+      </w:tabs>
+      <w:snapToGrid w:val="0"/>
+      <w:jc w:val="center"/>
+    </w:pPr>
+    <w:rPr>
+      <w:sz w:val="18"/>
+      <w:szCs w:val="18"/>
+    </w:rPr>
+  </w:style>
+  <w:style w:type="character" w:customStyle="1" w:styleId="a4">
+    <w:name w:val="页眉 字符"/>
+    <w:basedOn w:val="a0"/>
+    <w:link w:val="a3"/>
+    <w:uiPriority w:val="99"/>
+    <w:rsid w:val="004F3447"/>
+    <w:rPr>
+      <w:sz w:val="18"/>
+      <w:szCs w:val="18"/>
+    </w:rPr>
+  </w:style>
+  <w:style w:type="paragraph" w:styleId="a5">
+    <w:name w:val="footer"/>
+    <w:basedOn w:val="a"/>
+    <w:link w:val="a6"/>
+    <w:uiPriority w:val="99"/>
+    <w:unhideWhenUsed/>
+    <w:rsid w:val="004F3447"/>
+    <w:pPr>
+      <w:tabs>
+        <w:tab w:val="center" w:pos="4153"/>
+        <w:tab w:val="right" w:pos="8306"/>
+      </w:tabs>
+      <w:snapToGrid w:val="0"/>
+      <w:jc w:val="left"/>
+    </w:pPr>
+    <w:rPr>
+      <w:sz w:val="18"/>
+      <w:szCs w:val="18"/>
+    </w:rPr>
+  </w:style>
+  <w:style w:type="character" w:customStyle="1" w:styleId="a6">
+    <w:name w:val="页脚 字符"/>
+    <w:basedOn w:val="a0"/>
+    <w:link w:val="a5"/>
+    <w:uiPriority w:val="99"/>
+    <w:rsid w:val="004F3447"/>
+    <w:rPr>
+      <w:sz w:val="18"/>
+      <w:szCs w:val="18"/>
+    </w:rPr>
+  </w:style>
 </w:styles>
 </file>
 

</xml_diff>

<commit_message>
Correct part 2's usage period, modify analysis.
</commit_message>
<xml_diff>
--- a/assignment3-Huiwei/A3-P2-Analysis.docx
+++ b/assignment3-Huiwei/A3-P2-Analysis.docx
@@ -103,6 +103,13 @@
       <w:pPr>
         <w:rPr>
           <w:rFonts w:ascii="Times New Roman" w:hAnsi="Times New Roman" w:cs="Times New Roman"/>
+        </w:rPr>
+      </w:pPr>
+    </w:p>
+    <w:p>
+      <w:pPr>
+        <w:rPr>
+          <w:rFonts w:ascii="Times New Roman" w:hAnsi="Times New Roman" w:cs="Times New Roman"/>
           <w:b/>
           <w:bCs/>
         </w:rPr>
@@ -204,8 +211,16 @@
         <w:rPr>
           <w:rFonts w:ascii="Times New Roman" w:hAnsi="Times New Roman" w:cs="Times New Roman"/>
         </w:rPr>
-        <w:t>14:00 - 16:00 washingmachine</w:t>
-      </w:r>
+        <w:t xml:space="preserve">14:00 - 16:00 </w:t>
+      </w:r>
+      <w:proofErr w:type="spellStart"/>
+      <w:r>
+        <w:rPr>
+          <w:rFonts w:ascii="Times New Roman" w:hAnsi="Times New Roman" w:cs="Times New Roman"/>
+        </w:rPr>
+        <w:t>washingmachine</w:t>
+      </w:r>
+      <w:proofErr w:type="spellEnd"/>
     </w:p>
     <w:p>
       <w:pPr>
@@ -237,6 +252,13 @@
       <w:pPr>
         <w:rPr>
           <w:rFonts w:ascii="Times New Roman" w:hAnsi="Times New Roman" w:cs="Times New Roman"/>
+        </w:rPr>
+      </w:pPr>
+    </w:p>
+    <w:p>
+      <w:pPr>
+        <w:rPr>
+          <w:rFonts w:ascii="Times New Roman" w:hAnsi="Times New Roman" w:cs="Times New Roman"/>
           <w:b/>
           <w:bCs/>
         </w:rPr>
@@ -260,7 +282,21 @@
         <w:rPr>
           <w:rFonts w:ascii="Times New Roman" w:hAnsi="Times New Roman" w:cs="Times New Roman"/>
         </w:rPr>
-        <w:t>From the timeline above, we can speculate that this Edinburgh's occupant likes using PC very much, generally for almost the daytime. He usually sleeps from 10 pm to 6 am, which is less than most elders in the nursing home. He may sit on the wheelchair after getting up at 6 am, then have lunch at 12 pm on chair, and continue to sit on the wheelchair for the rest of afternoon until 5 pm. If he needs to use a washingmachine, he usually uses it around 3 pm.</w:t>
+        <w:t xml:space="preserve">From the timeline above, we can speculate that this Edinburgh's occupant likes using PC very much, generally for almost the daytime. He usually sleeps from 10 pm to 6 am, which is less than most elders in the nursing home. He may sit on the wheelchair after getting up at 6 am, then have lunch at 12 pm on chair, and continue to sit on the wheelchair for the rest of afternoon until 5 pm. If he needs to use a </w:t>
+      </w:r>
+      <w:proofErr w:type="spellStart"/>
+      <w:r>
+        <w:rPr>
+          <w:rFonts w:ascii="Times New Roman" w:hAnsi="Times New Roman" w:cs="Times New Roman"/>
+        </w:rPr>
+        <w:t>washingmachine</w:t>
+      </w:r>
+      <w:proofErr w:type="spellEnd"/>
+      <w:r>
+        <w:rPr>
+          <w:rFonts w:ascii="Times New Roman" w:hAnsi="Times New Roman" w:cs="Times New Roman"/>
+        </w:rPr>
+        <w:t>, he usually uses it around 3 pm.</w:t>
       </w:r>
     </w:p>
     <w:p>
@@ -349,8 +385,16 @@
         <w:rPr>
           <w:rFonts w:ascii="Times New Roman" w:hAnsi="Times New Roman" w:cs="Times New Roman"/>
         </w:rPr>
-        <w:t>10:00 - 12:00, 16:00 - 20:00 electricheater</w:t>
-      </w:r>
+        <w:t xml:space="preserve">10:00 - 12:00, 16:00 - 20:00 </w:t>
+      </w:r>
+      <w:proofErr w:type="spellStart"/>
+      <w:r>
+        <w:rPr>
+          <w:rFonts w:ascii="Times New Roman" w:hAnsi="Times New Roman" w:cs="Times New Roman"/>
+        </w:rPr>
+        <w:t>electricheater</w:t>
+      </w:r>
+      <w:proofErr w:type="spellEnd"/>
     </w:p>
     <w:p>
       <w:pPr>
@@ -374,26 +418,42 @@
         <w:rPr>
           <w:rFonts w:ascii="Times New Roman" w:hAnsi="Times New Roman" w:cs="Times New Roman"/>
         </w:rPr>
-        <w:t xml:space="preserve"> 20:00 vacuumcleaner</w:t>
-      </w:r>
-    </w:p>
-    <w:p>
-      <w:pPr>
-        <w:rPr>
-          <w:rFonts w:ascii="Times New Roman" w:hAnsi="Times New Roman" w:cs="Times New Roman"/>
-        </w:rPr>
-      </w:pPr>
-      <w:r>
-        <w:rPr>
-          <w:rFonts w:ascii="Times New Roman" w:hAnsi="Times New Roman" w:cs="Times New Roman"/>
-        </w:rPr>
-        <w:t>17:00 - 22:00 washingmachinetumbledrier</w:t>
-      </w:r>
-    </w:p>
-    <w:p>
-      <w:pPr>
-        <w:rPr>
-          <w:rFonts w:ascii="Times New Roman" w:hAnsi="Times New Roman" w:cs="Times New Roman"/>
+        <w:t xml:space="preserve"> 20:00 </w:t>
+      </w:r>
+      <w:proofErr w:type="spellStart"/>
+      <w:r>
+        <w:rPr>
+          <w:rFonts w:ascii="Times New Roman" w:hAnsi="Times New Roman" w:cs="Times New Roman"/>
+        </w:rPr>
+        <w:t>vacuumcleaner</w:t>
+      </w:r>
+      <w:proofErr w:type="spellEnd"/>
+    </w:p>
+    <w:p>
+      <w:pPr>
+        <w:rPr>
+          <w:rFonts w:ascii="Times New Roman" w:hAnsi="Times New Roman" w:cs="Times New Roman"/>
+        </w:rPr>
+      </w:pPr>
+      <w:r>
+        <w:rPr>
+          <w:rFonts w:ascii="Times New Roman" w:hAnsi="Times New Roman" w:cs="Times New Roman"/>
+        </w:rPr>
+        <w:t xml:space="preserve">17:00 - 22:00 </w:t>
+      </w:r>
+      <w:proofErr w:type="spellStart"/>
+      <w:r>
+        <w:rPr>
+          <w:rFonts w:ascii="Times New Roman" w:hAnsi="Times New Roman" w:cs="Times New Roman"/>
+        </w:rPr>
+        <w:t>washingmachinetumbledrier</w:t>
+      </w:r>
+      <w:proofErr w:type="spellEnd"/>
+    </w:p>
+    <w:p>
+      <w:pPr>
+        <w:rPr>
+          <w:rFonts w:ascii="Times New Roman" w:hAnsi="Times New Roman" w:cs="Times New Roman" w:hint="eastAsia"/>
         </w:rPr>
       </w:pPr>
     </w:p>
@@ -436,7 +496,42 @@
         <w:rPr>
           <w:rFonts w:ascii="Times New Roman" w:hAnsi="Times New Roman" w:cs="Times New Roman"/>
         </w:rPr>
-        <w:t>d 10 am and 7 pm. The microwave was more used than his toaster. Electricheater is more likely to opened in morning and evening to warm room. If he needs to use a vacuumcleaner, he will choose afternoon or evening. There's no doubt that washing machine and tumble drier were used to wash one's clothes always after 5 pm.</w:t>
+        <w:t xml:space="preserve">d 10 am and 7 pm. The microwave was more used than his toaster. </w:t>
+      </w:r>
+      <w:proofErr w:type="spellStart"/>
+      <w:r>
+        <w:rPr>
+          <w:rFonts w:ascii="Times New Roman" w:hAnsi="Times New Roman" w:cs="Times New Roman"/>
+        </w:rPr>
+        <w:t>Electricheater</w:t>
+      </w:r>
+      <w:proofErr w:type="spellEnd"/>
+      <w:r>
+        <w:rPr>
+          <w:rFonts w:ascii="Times New Roman" w:hAnsi="Times New Roman" w:cs="Times New Roman"/>
+        </w:rPr>
+        <w:t xml:space="preserve"> is more likely to opened in morning and evening to warm room. If he needs to use a </w:t>
+      </w:r>
+      <w:proofErr w:type="spellStart"/>
+      <w:r>
+        <w:rPr>
+          <w:rFonts w:ascii="Times New Roman" w:hAnsi="Times New Roman" w:cs="Times New Roman"/>
+        </w:rPr>
+        <w:t>vacuumcleaner</w:t>
+      </w:r>
+      <w:proofErr w:type="spellEnd"/>
+      <w:r>
+        <w:rPr>
+          <w:rFonts w:ascii="Times New Roman" w:hAnsi="Times New Roman" w:cs="Times New Roman"/>
+        </w:rPr>
+        <w:t xml:space="preserve">, he will choose afternoon or evening. There's no doubt that washing </w:t>
+      </w:r>
+      <w:r>
+        <w:rPr>
+          <w:rFonts w:ascii="Times New Roman" w:hAnsi="Times New Roman" w:cs="Times New Roman"/>
+        </w:rPr>
+        <w:lastRenderedPageBreak/>
+        <w:t>machine and tumble drier were used to wash one's clothes always after 5 pm.</w:t>
       </w:r>
     </w:p>
     <w:sectPr>

</xml_diff>